<commit_message>
cap nhat tai lieu
</commit_message>
<xml_diff>
--- a/tai_lieu/de_tai_nhom_final_19_5/13.ProjectReflection.docx
+++ b/tai_lieu/de_tai_nhom_final_19_5/13.ProjectReflection.docx
@@ -2970,6 +2970,16 @@
         </w:rPr>
         <w:br w:type="page"/>
       </w:r>
+      <w:r>
+        <w:rPr>
+          <w:rFonts w:ascii="Times New Roman" w:hAnsi="Times New Roman" w:cs="Times New Roman"/>
+          <w:b/>
+          <w:sz w:val="26"/>
+          <w:szCs w:val="26"/>
+        </w:rPr>
+        <w:lastRenderedPageBreak/>
+        <w:tab/>
+      </w:r>
     </w:p>
     <w:p>
       <w:pPr>
@@ -2989,7 +2999,6 @@
           <w:sz w:val="32"/>
           <w:szCs w:val="32"/>
         </w:rPr>
-        <w:lastRenderedPageBreak/>
         <w:t>THÔNG TIN TÀI LIỆU</w:t>
       </w:r>
     </w:p>
@@ -4372,7 +4381,6 @@
           <w:sz w:val="32"/>
           <w:szCs w:val="32"/>
         </w:rPr>
-        <w:lastRenderedPageBreak/>
         <w:t>PHÊ DUYỆT TÀI LIỆU</w:t>
       </w:r>
     </w:p>

</xml_diff>